<commit_message>
verslag 6 na vergadering
</commit_message>
<xml_diff>
--- a/Vergaderingen/Verslag6/Verslag_vergadering_6.docx
+++ b/Vergaderingen/Verslag6/Verslag_vergadering_6.docx
@@ -136,15 +136,51 @@
         <w:ind w:left="360"/>
       </w:pPr>
       <w:r>
-        <w:t xml:space="preserve">Pjotr heeft de git </w:t>
+        <w:t>Pjotr</w:t>
+      </w:r>
+      <w:r>
+        <w:t xml:space="preserve"> heeft </w:t>
+      </w:r>
+      <w:r>
+        <w:t xml:space="preserve">de </w:t>
       </w:r>
       <w:proofErr w:type="spellStart"/>
       <w:r>
+        <w:t>minecraft</w:t>
+      </w:r>
+      <w:proofErr w:type="spellEnd"/>
+      <w:r>
+        <w:t xml:space="preserve"> </w:t>
+      </w:r>
+      <w:proofErr w:type="spellStart"/>
+      <w:r>
+        <w:t>jar</w:t>
+      </w:r>
+      <w:proofErr w:type="spellEnd"/>
+      <w:r>
+        <w:t xml:space="preserve"> te pakken gekregen om de </w:t>
+      </w:r>
+      <w:proofErr w:type="spellStart"/>
+      <w:r>
+        <w:t>recipes</w:t>
+      </w:r>
+      <w:proofErr w:type="spellEnd"/>
+      <w:r>
+        <w:t xml:space="preserve"> eruit te extracten ook</w:t>
+      </w:r>
+      <w:r>
+        <w:t xml:space="preserve"> heeft de git </w:t>
+      </w:r>
+      <w:proofErr w:type="spellStart"/>
+      <w:r>
         <w:t>repo’s</w:t>
       </w:r>
       <w:proofErr w:type="spellEnd"/>
       <w:r>
-        <w:t xml:space="preserve"> opgekuist, Thibe en Luca hebben hier de </w:t>
+        <w:t xml:space="preserve"> opgekuist</w:t>
+      </w:r>
+      <w:r>
+        <w:t xml:space="preserve">, Thibe en Luca hebben hier de </w:t>
       </w:r>
       <w:proofErr w:type="spellStart"/>
       <w:r>
@@ -185,7 +221,13 @@
         <w:t>.</w:t>
       </w:r>
       <w:r>
-        <w:t xml:space="preserve"> Luca heeft zitten werken in </w:t>
+        <w:t xml:space="preserve"> Luca heeft </w:t>
+      </w:r>
+      <w:r>
+        <w:t xml:space="preserve">het </w:t>
+      </w:r>
+      <w:r>
+        <w:t xml:space="preserve">project overgezet naar </w:t>
       </w:r>
       <w:proofErr w:type="spellStart"/>
       <w:r>
@@ -193,7 +235,26 @@
       </w:r>
       <w:proofErr w:type="spellEnd"/>
       <w:r>
-        <w:t xml:space="preserve"> en three.js, ook heeft hij samen met Pjotr een eerste versie van een handleiding zitten maken.</w:t>
+        <w:t xml:space="preserve"> en hij heeft het </w:t>
+      </w:r>
+      <w:proofErr w:type="spellStart"/>
+      <w:r>
+        <w:t>three</w:t>
+      </w:r>
+      <w:proofErr w:type="spellEnd"/>
+      <w:r>
+        <w:t xml:space="preserve"> </w:t>
+      </w:r>
+      <w:proofErr w:type="spellStart"/>
+      <w:r>
+        <w:t>js</w:t>
+      </w:r>
+      <w:proofErr w:type="spellEnd"/>
+      <w:r>
+        <w:t xml:space="preserve"> concept verder uitgewerkt en bijna afgewerkt en ook de login/dashboard en dus verbinding met de backend bijna afgewerkt</w:t>
+      </w:r>
+      <w:r>
+        <w:t>, ook heeft hij samen met Pjotr een eerste versie van een handleiding zitten maken.</w:t>
       </w:r>
       <w:r>
         <w:t xml:space="preserve"> Thibe heeft </w:t>
@@ -294,6 +355,32 @@
       <w:pPr>
         <w:ind w:left="360"/>
       </w:pPr>
+      <w:r>
+        <w:t xml:space="preserve">Luca </w:t>
+      </w:r>
+      <w:r>
+        <w:sym w:font="Wingdings" w:char="F0E0"/>
+      </w:r>
+      <w:r>
+        <w:t xml:space="preserve"> website</w:t>
+      </w:r>
+      <w:r>
+        <w:t xml:space="preserve"> &amp; three.js</w:t>
+      </w:r>
+    </w:p>
+    <w:p>
+      <w:pPr>
+        <w:ind w:left="360"/>
+      </w:pPr>
+      <w:r>
+        <w:t xml:space="preserve">Pjotr </w:t>
+      </w:r>
+      <w:r>
+        <w:sym w:font="Wingdings" w:char="F0E0"/>
+      </w:r>
+      <w:r>
+        <w:t xml:space="preserve"> git</w:t>
+      </w:r>
     </w:p>
     <w:p>
       <w:pPr>
@@ -328,6 +415,40 @@
         </w:numPr>
         <w:spacing w:line="360" w:lineRule="auto"/>
       </w:pPr>
+      <w:r>
+        <w:t>Jonas en Thibe moeten hun issues updaten</w:t>
+      </w:r>
+    </w:p>
+    <w:p>
+      <w:pPr>
+        <w:pStyle w:val="Lijstalinea"/>
+        <w:numPr>
+          <w:ilvl w:val="0"/>
+          <w:numId w:val="6"/>
+        </w:numPr>
+        <w:spacing w:line="360" w:lineRule="auto"/>
+      </w:pPr>
+      <w:r>
+        <w:t>Kleur contrast</w:t>
+      </w:r>
+    </w:p>
+    <w:p>
+      <w:pPr>
+        <w:pStyle w:val="Lijstalinea"/>
+        <w:numPr>
+          <w:ilvl w:val="0"/>
+          <w:numId w:val="6"/>
+        </w:numPr>
+        <w:spacing w:line="360" w:lineRule="auto"/>
+      </w:pPr>
+      <w:r>
+        <w:t>Foto’s voor items</w:t>
+      </w:r>
+    </w:p>
+    <w:p>
+      <w:r>
+        <w:br w:type="page"/>
+      </w:r>
     </w:p>
     <w:p>
       <w:pPr>
@@ -350,7 +471,35 @@
           <w:sz w:val="32"/>
           <w:szCs w:val="32"/>
         </w:rPr>
-        <w:t>Wat doen we tegen volgende sprint?</w:t>
+        <w:lastRenderedPageBreak/>
+        <w:t>Wat doen we tegen</w:t>
+      </w:r>
+      <w:r>
+        <w:rPr>
+          <w:b/>
+          <w:bCs/>
+          <w:sz w:val="32"/>
+          <w:szCs w:val="32"/>
+        </w:rPr>
+        <w:t xml:space="preserve"> het einde</w:t>
+      </w:r>
+      <w:r>
+        <w:rPr>
+          <w:b/>
+          <w:bCs/>
+          <w:sz w:val="32"/>
+          <w:szCs w:val="32"/>
+        </w:rPr>
+        <w:t>?</w:t>
+      </w:r>
+      <w:r>
+        <w:rPr>
+          <w:b/>
+          <w:bCs/>
+          <w:sz w:val="32"/>
+          <w:szCs w:val="32"/>
+        </w:rPr>
+        <w:t xml:space="preserve"> </w:t>
       </w:r>
     </w:p>
     <w:p>
@@ -368,53 +517,231 @@
       <w:r>
         <w:t xml:space="preserve"> token </w:t>
       </w:r>
+      <w:r>
+        <w:t>implement</w:t>
+      </w:r>
+      <w:r>
+        <w:t>er</w:t>
+      </w:r>
+      <w:r>
+        <w:t>en</w:t>
+      </w:r>
+      <w:r>
+        <w:t xml:space="preserve"> en</w:t>
+      </w:r>
+      <w:r>
+        <w:t xml:space="preserve"> </w:t>
+      </w:r>
+      <w:r>
+        <w:t>L</w:t>
+      </w:r>
+      <w:r>
+        <w:t>uca helpe</w:t>
+      </w:r>
+      <w:r>
+        <w:t>n met de API aan te roepen</w:t>
+      </w:r>
+    </w:p>
+    <w:p>
+      <w:pPr>
+        <w:ind w:left="360"/>
+        <w:rPr>
+          <w:lang w:val="en-US"/>
+        </w:rPr>
+      </w:pPr>
+      <w:r>
+        <w:tab/>
+      </w:r>
+      <w:r>
+        <w:t xml:space="preserve"> </w:t>
+      </w:r>
+      <w:r>
+        <w:rPr>
+          <w:lang w:val="en-US"/>
+        </w:rPr>
+        <w:t xml:space="preserve">Git issues </w:t>
+      </w:r>
       <w:proofErr w:type="spellStart"/>
       <w:r>
-        <w:t>implementer</w:t>
+        <w:rPr>
+          <w:lang w:val="en-US"/>
+        </w:rPr>
+        <w:t>updat</w:t>
+      </w:r>
+      <w:r>
+        <w:rPr>
+          <w:lang w:val="en-US"/>
+        </w:rPr>
+        <w:t>en</w:t>
       </w:r>
       <w:proofErr w:type="spellEnd"/>
-      <w:r>
-        <w:t xml:space="preserve"> en </w:t>
+    </w:p>
+    <w:p>
+      <w:pPr>
+        <w:ind w:left="360"/>
+      </w:pPr>
+      <w:r>
+        <w:rPr>
+          <w:lang w:val="en-US"/>
+        </w:rPr>
+        <w:tab/>
       </w:r>
       <w:proofErr w:type="spellStart"/>
       <w:r>
-        <w:t>luca</w:t>
+        <w:t>Icons</w:t>
       </w:r>
       <w:proofErr w:type="spellEnd"/>
       <w:r>
-        <w:t xml:space="preserve"> helpe</w:t>
-      </w:r>
-      <w:r>
-        <w:t>n met de API aan te roepen</w:t>
+        <w:t xml:space="preserve"> bij de items z</w:t>
+      </w:r>
+      <w:r>
+        <w:t>etten</w:t>
       </w:r>
     </w:p>
     <w:p>
       <w:pPr>
         <w:ind w:left="360"/>
+      </w:pPr>
+      <w:r>
+        <w:t xml:space="preserve">Luca: </w:t>
+      </w:r>
+      <w:r>
+        <w:t>Login fixen met Thi</w:t>
+      </w:r>
+      <w:r>
+        <w:t>be</w:t>
+      </w:r>
+    </w:p>
+    <w:p>
+      <w:pPr>
+        <w:ind w:left="360"/>
         <w:rPr>
           <w:lang w:val="en-US"/>
         </w:rPr>
       </w:pPr>
       <w:r>
+        <w:tab/>
+      </w:r>
+      <w:r>
         <w:rPr>
           <w:lang w:val="en-US"/>
         </w:rPr>
-        <w:t>Luca:</w:t>
+        <w:t>Th</w:t>
       </w:r>
       <w:r>
         <w:rPr>
           <w:lang w:val="en-US"/>
         </w:rPr>
+        <w:t xml:space="preserve">ree.js </w:t>
+      </w:r>
+      <w:proofErr w:type="spellStart"/>
+      <w:r>
+        <w:rPr>
+          <w:lang w:val="en-US"/>
+        </w:rPr>
+        <w:t>afwerken</w:t>
+      </w:r>
+      <w:proofErr w:type="spellEnd"/>
+    </w:p>
+    <w:p>
+      <w:pPr>
+        <w:ind w:left="360"/>
+        <w:rPr>
+          <w:lang w:val="en-US"/>
+        </w:rPr>
+      </w:pPr>
+      <w:r>
+        <w:rPr>
+          <w:lang w:val="en-US"/>
+        </w:rPr>
+        <w:tab/>
+        <w:t>Dashboard</w:t>
+      </w:r>
+    </w:p>
+    <w:p>
+      <w:pPr>
+        <w:ind w:left="360"/>
+        <w:rPr>
+          <w:lang w:val="en-US"/>
+        </w:rPr>
+      </w:pPr>
+      <w:r>
+        <w:rPr>
+          <w:lang w:val="en-US"/>
+        </w:rPr>
+        <w:tab/>
+      </w:r>
+      <w:proofErr w:type="spellStart"/>
+      <w:r>
+        <w:rPr>
+          <w:lang w:val="en-US"/>
+        </w:rPr>
+        <w:t>Stijling</w:t>
+      </w:r>
+      <w:proofErr w:type="spellEnd"/>
+    </w:p>
+    <w:p>
+      <w:pPr>
+        <w:ind w:left="360"/>
+        <w:rPr>
+          <w:lang w:val="en-US"/>
+        </w:rPr>
+      </w:pPr>
+      <w:r>
+        <w:rPr>
+          <w:lang w:val="en-US"/>
+        </w:rPr>
+        <w:t>Jonas:</w:t>
+      </w:r>
+      <w:r>
+        <w:rPr>
+          <w:lang w:val="en-US"/>
+        </w:rPr>
         <w:t xml:space="preserve"> </w:t>
       </w:r>
+      <w:r>
+        <w:rPr>
+          <w:lang w:val="en-US"/>
+        </w:rPr>
+        <w:t xml:space="preserve">Git issues </w:t>
+      </w:r>
+      <w:proofErr w:type="spellStart"/>
+      <w:r>
+        <w:rPr>
+          <w:lang w:val="en-US"/>
+        </w:rPr>
+        <w:t>updat</w:t>
+      </w:r>
+      <w:r>
+        <w:rPr>
+          <w:lang w:val="en-US"/>
+        </w:rPr>
+        <w:t>en</w:t>
+      </w:r>
+      <w:proofErr w:type="spellEnd"/>
     </w:p>
     <w:p>
       <w:pPr>
         <w:ind w:left="360"/>
-      </w:pPr>
-      <w:r>
-        <w:t>Jonas:</w:t>
-      </w:r>
+        <w:rPr>
+          <w:lang w:val="en-US"/>
+        </w:rPr>
+      </w:pPr>
+      <w:r>
+        <w:rPr>
+          <w:lang w:val="en-US"/>
+        </w:rPr>
+        <w:tab/>
+        <w:t xml:space="preserve">Post </w:t>
+      </w:r>
+      <w:proofErr w:type="spellStart"/>
+      <w:r>
+        <w:rPr>
+          <w:lang w:val="en-US"/>
+        </w:rPr>
+        <w:t>recipies</w:t>
+      </w:r>
+      <w:proofErr w:type="spellEnd"/>
     </w:p>
     <w:p>
       <w:pPr>
@@ -423,6 +750,15 @@
       <w:r>
         <w:t>Pjotr</w:t>
       </w:r>
+      <w:r>
+        <w:t>: Kijken om een installeren te maken en API op eigen server zetten</w:t>
+      </w:r>
+    </w:p>
+    <w:p>
+      <w:pPr>
+        <w:pStyle w:val="Lijstalinea"/>
+        <w:ind w:left="1080"/>
+      </w:pPr>
     </w:p>
     <w:p>
       <w:pPr>
@@ -462,6 +798,41 @@
           <w:numId w:val="6"/>
         </w:numPr>
       </w:pPr>
+      <w:r>
+        <w:t>Maak het dashboard net iets anders, teken het eens uit want voor iemand die het niet kent zegt dit niks.</w:t>
+      </w:r>
+    </w:p>
+    <w:p>
+      <w:pPr>
+        <w:pStyle w:val="Lijstalinea"/>
+        <w:numPr>
+          <w:ilvl w:val="0"/>
+          <w:numId w:val="6"/>
+        </w:numPr>
+      </w:pPr>
+      <w:r>
+        <w:t>Gaat er rol gebaseerde authenticatie inzitten</w:t>
+      </w:r>
+    </w:p>
+    <w:p>
+      <w:pPr>
+        <w:pStyle w:val="Lijstalinea"/>
+        <w:numPr>
+          <w:ilvl w:val="0"/>
+          <w:numId w:val="6"/>
+        </w:numPr>
+      </w:pPr>
+      <w:r>
+        <w:t xml:space="preserve">Zet </w:t>
+      </w:r>
+      <w:proofErr w:type="spellStart"/>
+      <w:r>
+        <w:t>icons</w:t>
+      </w:r>
+      <w:proofErr w:type="spellEnd"/>
+      <w:r>
+        <w:t xml:space="preserve"> bij de items en denk na over uitbreiding</w:t>
+      </w:r>
     </w:p>
     <w:sectPr>
       <w:pgSz w:w="11906" w:h="16838"/>
@@ -1729,6 +2100,7 @@
   <w:style w:type="character" w:default="1" w:styleId="Standaardalinea-lettertype">
     <w:name w:val="Default Paragraph Font"/>
     <w:uiPriority w:val="1"/>
+    <w:semiHidden/>
     <w:unhideWhenUsed/>
   </w:style>
   <w:style w:type="table" w:default="1" w:styleId="Standaardtabel">

</xml_diff>

<commit_message>
added simple todo and what we could write
</commit_message>
<xml_diff>
--- a/Vergaderingen/Verslag6/Verslag_vergadering_6.docx
+++ b/Vergaderingen/Verslag6/Verslag_vergadering_6.docx
@@ -44,23 +44,7 @@
           <w:b/>
           <w:bCs/>
         </w:rPr>
-        <w:t xml:space="preserve">Aanwezigen: Pjotr </w:t>
-      </w:r>
-      <w:proofErr w:type="spellStart"/>
-      <w:r>
-        <w:rPr>
-          <w:b/>
-          <w:bCs/>
-        </w:rPr>
-        <w:t>Brunain</w:t>
-      </w:r>
-      <w:proofErr w:type="spellEnd"/>
-      <w:r>
-        <w:rPr>
-          <w:b/>
-          <w:bCs/>
-        </w:rPr>
-        <w:t>, Luca Vandeweghe, Jonas Van Kerkhove, Evert-Jan Jacobs,</w:t>
+        <w:t>Aanwezigen: Pjotr Brunain, Luca Vandeweghe, Jonas Van Kerkhove, Evert-Jan Jacobs,</w:t>
       </w:r>
       <w:r>
         <w:rPr>
@@ -142,83 +126,19 @@
         <w:t xml:space="preserve"> heeft </w:t>
       </w:r>
       <w:r>
-        <w:t xml:space="preserve">de </w:t>
-      </w:r>
-      <w:proofErr w:type="spellStart"/>
-      <w:r>
-        <w:t>minecraft</w:t>
-      </w:r>
-      <w:proofErr w:type="spellEnd"/>
-      <w:r>
-        <w:t xml:space="preserve"> </w:t>
-      </w:r>
-      <w:proofErr w:type="spellStart"/>
-      <w:r>
-        <w:t>jar</w:t>
-      </w:r>
-      <w:proofErr w:type="spellEnd"/>
-      <w:r>
-        <w:t xml:space="preserve"> te pakken gekregen om de </w:t>
-      </w:r>
-      <w:proofErr w:type="spellStart"/>
-      <w:r>
-        <w:t>recipes</w:t>
-      </w:r>
-      <w:proofErr w:type="spellEnd"/>
-      <w:r>
-        <w:t xml:space="preserve"> eruit te extracten ook</w:t>
-      </w:r>
-      <w:r>
-        <w:t xml:space="preserve"> heeft de git </w:t>
-      </w:r>
-      <w:proofErr w:type="spellStart"/>
-      <w:r>
-        <w:t>repo’s</w:t>
-      </w:r>
-      <w:proofErr w:type="spellEnd"/>
-      <w:r>
-        <w:t xml:space="preserve"> opgekuist</w:t>
-      </w:r>
-      <w:r>
-        <w:t xml:space="preserve">, Thibe en Luca hebben hier de </w:t>
-      </w:r>
-      <w:proofErr w:type="spellStart"/>
-      <w:r>
-        <w:t>frontend</w:t>
-      </w:r>
-      <w:proofErr w:type="spellEnd"/>
-      <w:r>
-        <w:t xml:space="preserve"> en API </w:t>
-      </w:r>
-      <w:proofErr w:type="spellStart"/>
-      <w:r>
-        <w:t>repo</w:t>
-      </w:r>
-      <w:proofErr w:type="spellEnd"/>
-      <w:r>
-        <w:t xml:space="preserve"> opgesplitst in 2 verschillende </w:t>
-      </w:r>
-      <w:proofErr w:type="spellStart"/>
-      <w:r>
-        <w:t>repo</w:t>
+        <w:t>de minecraft jar te pakken gekregen om de recipes eruit te extracten ook</w:t>
+      </w:r>
+      <w:r>
+        <w:t xml:space="preserve"> heeft de git repo’s opgekuist</w:t>
+      </w:r>
+      <w:r>
+        <w:t>, Thibe en Luca hebben hier de frontend en API repo opgesplitst in 2 verschillende repo</w:t>
       </w:r>
       <w:r>
         <w:t>’</w:t>
       </w:r>
       <w:r>
-        <w:t>s</w:t>
-      </w:r>
-      <w:proofErr w:type="spellEnd"/>
-      <w:r>
-        <w:t xml:space="preserve"> om de projecten gemakkelijker te kunnen  plaatsen op </w:t>
-      </w:r>
-      <w:proofErr w:type="spellStart"/>
-      <w:r>
-        <w:t>plesk</w:t>
-      </w:r>
-      <w:proofErr w:type="spellEnd"/>
-      <w:r>
-        <w:t>.</w:t>
+        <w:t>s om de projecten gemakkelijker te kunnen  plaatsen op plesk.</w:t>
       </w:r>
       <w:r>
         <w:t xml:space="preserve"> Luca heeft </w:t>
@@ -227,31 +147,7 @@
         <w:t xml:space="preserve">het </w:t>
       </w:r>
       <w:r>
-        <w:t xml:space="preserve">project overgezet naar </w:t>
-      </w:r>
-      <w:proofErr w:type="spellStart"/>
-      <w:r>
-        <w:t>nuxt</w:t>
-      </w:r>
-      <w:proofErr w:type="spellEnd"/>
-      <w:r>
-        <w:t xml:space="preserve"> en hij heeft het </w:t>
-      </w:r>
-      <w:proofErr w:type="spellStart"/>
-      <w:r>
-        <w:t>three</w:t>
-      </w:r>
-      <w:proofErr w:type="spellEnd"/>
-      <w:r>
-        <w:t xml:space="preserve"> </w:t>
-      </w:r>
-      <w:proofErr w:type="spellStart"/>
-      <w:r>
-        <w:t>js</w:t>
-      </w:r>
-      <w:proofErr w:type="spellEnd"/>
-      <w:r>
-        <w:t xml:space="preserve"> concept verder uitgewerkt en bijna afgewerkt en ook de login/dashboard en dus verbinding met de backend bijna afgewerkt</w:t>
+        <w:t>project overgezet naar nuxt en hij heeft het three js concept verder uitgewerkt en bijna afgewerkt en ook de login/dashboard en dus verbinding met de backend bijna afgewerkt</w:t>
       </w:r>
       <w:r>
         <w:t>, ook heeft hij samen met Pjotr een eerste versie van een handleiding zitten maken.</w:t>
@@ -260,26 +156,10 @@
         <w:t xml:space="preserve"> Thibe heeft </w:t>
       </w:r>
       <w:r>
-        <w:t xml:space="preserve">de laatste normale </w:t>
-      </w:r>
-      <w:proofErr w:type="spellStart"/>
-      <w:r>
-        <w:t>endpoint</w:t>
-      </w:r>
-      <w:proofErr w:type="spellEnd"/>
-      <w:r>
-        <w:t xml:space="preserve"> afgemaakt en </w:t>
-      </w:r>
-      <w:r>
-        <w:t xml:space="preserve">al een volledige API eerste versie (zonder authenticatie en autorisatie) op </w:t>
-      </w:r>
-      <w:proofErr w:type="spellStart"/>
-      <w:r>
-        <w:t>plesk</w:t>
-      </w:r>
-      <w:proofErr w:type="spellEnd"/>
-      <w:r>
-        <w:t xml:space="preserve"> gezet (</w:t>
+        <w:t xml:space="preserve">de laatste normale endpoint afgemaakt en </w:t>
+      </w:r>
+      <w:r>
+        <w:t>al een volledige API eerste versie (zonder authenticatie en autorisatie) op plesk gezet (</w:t>
       </w:r>
       <w:hyperlink r:id="rId5" w:history="1">
         <w:r>
@@ -293,23 +173,13 @@
         <w:t>).</w:t>
       </w:r>
       <w:r>
-        <w:t xml:space="preserve"> Thibe heeft ook eens aan Joris </w:t>
-      </w:r>
-      <w:proofErr w:type="spellStart"/>
-      <w:r>
-        <w:t>Maervoet</w:t>
-      </w:r>
-      <w:proofErr w:type="spellEnd"/>
-      <w:r>
-        <w:t xml:space="preserve"> gevraagd wat ze het beste voor authenticatie zouden gebruiken. Joris zijn antwoord was dat we best met JWT-Tokens gaan werken want zelf is hij ook geen fan van </w:t>
-      </w:r>
-      <w:proofErr w:type="spellStart"/>
-      <w:r>
-        <w:t>Sanctum</w:t>
-      </w:r>
-      <w:proofErr w:type="spellEnd"/>
-      <w:r>
-        <w:t>. Jonas heeft ook gewerkt maar ik heb geen idee wat hij heeft gedaan…..</w:t>
+        <w:t xml:space="preserve"> Thibe heeft ook eens aan Joris Maervoet gevraagd wat ze het beste voor authenticatie zouden gebruiken. Joris zijn antwoord was dat we best met JWT-Tokens gaan werken want zelf is hij ook geen fan van Sanctum. Jonas heeft </w:t>
+      </w:r>
+      <w:r>
+        <w:t>de items in de databank gekregen en auto complete gefixed</w:t>
+      </w:r>
+      <w:r>
+        <w:t>.</w:t>
       </w:r>
     </w:p>
     <w:p>
@@ -507,15 +377,7 @@
         <w:ind w:left="360"/>
       </w:pPr>
       <w:r>
-        <w:t xml:space="preserve">Thibe: </w:t>
-      </w:r>
-      <w:proofErr w:type="spellStart"/>
-      <w:r>
-        <w:t>jwt</w:t>
-      </w:r>
-      <w:proofErr w:type="spellEnd"/>
-      <w:r>
-        <w:t xml:space="preserve"> token </w:t>
+        <w:t xml:space="preserve">Thibe: jwt token </w:t>
       </w:r>
       <w:r>
         <w:t>implement</w:t>
@@ -545,6 +407,62 @@
     <w:p>
       <w:pPr>
         <w:ind w:left="360"/>
+      </w:pPr>
+      <w:r>
+        <w:tab/>
+      </w:r>
+      <w:r>
+        <w:t xml:space="preserve"> </w:t>
+      </w:r>
+      <w:r>
+        <w:t>Git issues updaten</w:t>
+      </w:r>
+    </w:p>
+    <w:p>
+      <w:pPr>
+        <w:ind w:left="360"/>
+      </w:pPr>
+      <w:r>
+        <w:tab/>
+      </w:r>
+      <w:r>
+        <w:t>Proberen i</w:t>
+      </w:r>
+      <w:r>
+        <w:t>cons bij de items z</w:t>
+      </w:r>
+      <w:r>
+        <w:t>etten</w:t>
+      </w:r>
+    </w:p>
+    <w:p>
+      <w:pPr>
+        <w:ind w:left="360"/>
+      </w:pPr>
+      <w:r>
+        <w:t xml:space="preserve">Luca: </w:t>
+      </w:r>
+      <w:r>
+        <w:t>Login fixen met Thi</w:t>
+      </w:r>
+      <w:r>
+        <w:t>be</w:t>
+      </w:r>
+    </w:p>
+    <w:p>
+      <w:pPr>
+        <w:ind w:left="360"/>
+      </w:pPr>
+      <w:r>
+        <w:tab/>
+      </w:r>
+      <w:r>
+        <w:t>Three.js afwerken</w:t>
+      </w:r>
+    </w:p>
+    <w:p>
+      <w:pPr>
+        <w:ind w:left="360"/>
         <w:rPr>
           <w:lang w:val="en-US"/>
         </w:rPr>
@@ -553,195 +471,72 @@
         <w:tab/>
       </w:r>
       <w:r>
+        <w:rPr>
+          <w:lang w:val="en-US"/>
+        </w:rPr>
+        <w:t>Dashboard</w:t>
+      </w:r>
+    </w:p>
+    <w:p>
+      <w:pPr>
+        <w:ind w:left="360"/>
+        <w:rPr>
+          <w:lang w:val="en-US"/>
+        </w:rPr>
+      </w:pPr>
+      <w:r>
+        <w:rPr>
+          <w:lang w:val="en-US"/>
+        </w:rPr>
+        <w:tab/>
+        <w:t>Stijling</w:t>
+      </w:r>
+    </w:p>
+    <w:p>
+      <w:pPr>
+        <w:ind w:left="360"/>
+        <w:rPr>
+          <w:lang w:val="en-US"/>
+        </w:rPr>
+      </w:pPr>
+      <w:r>
+        <w:rPr>
+          <w:lang w:val="en-US"/>
+        </w:rPr>
+        <w:t>Jonas:</w:t>
+      </w:r>
+      <w:r>
+        <w:rPr>
+          <w:lang w:val="en-US"/>
+        </w:rPr>
         <w:t xml:space="preserve"> </w:t>
       </w:r>
       <w:r>
         <w:rPr>
           <w:lang w:val="en-US"/>
         </w:rPr>
-        <w:t xml:space="preserve">Git issues </w:t>
-      </w:r>
-      <w:proofErr w:type="spellStart"/>
+        <w:t>Git issues updat</w:t>
+      </w:r>
       <w:r>
         <w:rPr>
           <w:lang w:val="en-US"/>
         </w:rPr>
-        <w:t>updat</w:t>
-      </w:r>
+        <w:t>en</w:t>
+      </w:r>
+    </w:p>
+    <w:p>
+      <w:pPr>
+        <w:ind w:left="360"/>
+      </w:pPr>
       <w:r>
         <w:rPr>
           <w:lang w:val="en-US"/>
         </w:rPr>
-        <w:t>en</w:t>
-      </w:r>
-      <w:proofErr w:type="spellEnd"/>
-    </w:p>
-    <w:p>
-      <w:pPr>
-        <w:ind w:left="360"/>
-      </w:pPr>
-      <w:r>
-        <w:rPr>
-          <w:lang w:val="en-US"/>
-        </w:rPr>
         <w:tab/>
       </w:r>
-      <w:proofErr w:type="spellStart"/>
-      <w:r>
-        <w:t>Icons</w:t>
-      </w:r>
-      <w:proofErr w:type="spellEnd"/>
-      <w:r>
-        <w:t xml:space="preserve"> bij de items z</w:t>
-      </w:r>
-      <w:r>
-        <w:t>etten</w:t>
-      </w:r>
-    </w:p>
-    <w:p>
-      <w:pPr>
-        <w:ind w:left="360"/>
-      </w:pPr>
-      <w:r>
-        <w:t xml:space="preserve">Luca: </w:t>
-      </w:r>
-      <w:r>
-        <w:t>Login fixen met Thi</w:t>
-      </w:r>
-      <w:r>
-        <w:t>be</w:t>
-      </w:r>
-    </w:p>
-    <w:p>
-      <w:pPr>
-        <w:ind w:left="360"/>
-        <w:rPr>
-          <w:lang w:val="en-US"/>
-        </w:rPr>
-      </w:pPr>
-      <w:r>
-        <w:tab/>
-      </w:r>
-      <w:r>
-        <w:rPr>
-          <w:lang w:val="en-US"/>
-        </w:rPr>
-        <w:t>Th</w:t>
-      </w:r>
-      <w:r>
-        <w:rPr>
-          <w:lang w:val="en-US"/>
-        </w:rPr>
-        <w:t xml:space="preserve">ree.js </w:t>
-      </w:r>
-      <w:proofErr w:type="spellStart"/>
-      <w:r>
-        <w:rPr>
-          <w:lang w:val="en-US"/>
-        </w:rPr>
-        <w:t>afwerken</w:t>
-      </w:r>
-      <w:proofErr w:type="spellEnd"/>
-    </w:p>
-    <w:p>
-      <w:pPr>
-        <w:ind w:left="360"/>
-        <w:rPr>
-          <w:lang w:val="en-US"/>
-        </w:rPr>
-      </w:pPr>
-      <w:r>
-        <w:rPr>
-          <w:lang w:val="en-US"/>
-        </w:rPr>
-        <w:tab/>
-        <w:t>Dashboard</w:t>
-      </w:r>
-    </w:p>
-    <w:p>
-      <w:pPr>
-        <w:ind w:left="360"/>
-        <w:rPr>
-          <w:lang w:val="en-US"/>
-        </w:rPr>
-      </w:pPr>
-      <w:r>
-        <w:rPr>
-          <w:lang w:val="en-US"/>
-        </w:rPr>
-        <w:tab/>
-      </w:r>
-      <w:proofErr w:type="spellStart"/>
-      <w:r>
-        <w:rPr>
-          <w:lang w:val="en-US"/>
-        </w:rPr>
-        <w:t>Stijling</w:t>
-      </w:r>
-      <w:proofErr w:type="spellEnd"/>
-    </w:p>
-    <w:p>
-      <w:pPr>
-        <w:ind w:left="360"/>
-        <w:rPr>
-          <w:lang w:val="en-US"/>
-        </w:rPr>
-      </w:pPr>
-      <w:r>
-        <w:rPr>
-          <w:lang w:val="en-US"/>
-        </w:rPr>
-        <w:t>Jonas:</w:t>
-      </w:r>
-      <w:r>
-        <w:rPr>
-          <w:lang w:val="en-US"/>
-        </w:rPr>
-        <w:t xml:space="preserve"> </w:t>
-      </w:r>
-      <w:r>
-        <w:rPr>
-          <w:lang w:val="en-US"/>
-        </w:rPr>
-        <w:t xml:space="preserve">Git issues </w:t>
-      </w:r>
-      <w:proofErr w:type="spellStart"/>
-      <w:r>
-        <w:rPr>
-          <w:lang w:val="en-US"/>
-        </w:rPr>
-        <w:t>updat</w:t>
-      </w:r>
-      <w:r>
-        <w:rPr>
-          <w:lang w:val="en-US"/>
-        </w:rPr>
-        <w:t>en</w:t>
-      </w:r>
-      <w:proofErr w:type="spellEnd"/>
-    </w:p>
-    <w:p>
-      <w:pPr>
-        <w:ind w:left="360"/>
-        <w:rPr>
-          <w:lang w:val="en-US"/>
-        </w:rPr>
-      </w:pPr>
-      <w:r>
-        <w:rPr>
-          <w:lang w:val="en-US"/>
-        </w:rPr>
-        <w:tab/>
-        <w:t xml:space="preserve">Post </w:t>
-      </w:r>
-      <w:proofErr w:type="spellStart"/>
-      <w:r>
-        <w:rPr>
-          <w:lang w:val="en-US"/>
-        </w:rPr>
-        <w:t>recipies</w:t>
-      </w:r>
-      <w:proofErr w:type="spellEnd"/>
+      <w:r>
+        <w:t>Post recipes</w:t>
+      </w:r>
     </w:p>
     <w:p>
       <w:pPr>
@@ -803,6 +598,61 @@
       </w:r>
     </w:p>
     <w:p>
+      <w:r>
+        <w:rPr>
+          <w:noProof/>
+        </w:rPr>
+        <w:drawing>
+          <wp:inline distT="0" distB="0" distL="0" distR="0" wp14:anchorId="7309921A" wp14:editId="1674F100">
+            <wp:extent cx="5760720" cy="3600450"/>
+            <wp:effectExtent l="0" t="0" r="0" b="0"/>
+            <wp:docPr id="415531135" name="Afbeelding 1" descr="Afbeelding met tekst, schermopname, diagram, Rechthoek&#10;&#10;Automatisch gegenereerde beschrijving"/>
+            <wp:cNvGraphicFramePr>
+              <a:graphicFrameLocks xmlns:a="http://schemas.openxmlformats.org/drawingml/2006/main" noChangeAspect="1"/>
+            </wp:cNvGraphicFramePr>
+            <a:graphic xmlns:a="http://schemas.openxmlformats.org/drawingml/2006/main">
+              <a:graphicData uri="http://schemas.openxmlformats.org/drawingml/2006/picture">
+                <pic:pic xmlns:pic="http://schemas.openxmlformats.org/drawingml/2006/picture">
+                  <pic:nvPicPr>
+                    <pic:cNvPr id="415531135" name="Afbeelding 1" descr="Afbeelding met tekst, schermopname, diagram, Rechthoek&#10;&#10;Automatisch gegenereerde beschrijving"/>
+                    <pic:cNvPicPr>
+                      <a:picLocks noChangeAspect="1" noChangeArrowheads="1"/>
+                    </pic:cNvPicPr>
+                  </pic:nvPicPr>
+                  <pic:blipFill>
+                    <a:blip r:embed="rId6" cstate="print">
+                      <a:extLst>
+                        <a:ext uri="{28A0092B-C50C-407E-A947-70E740481C1C}">
+                          <a14:useLocalDpi xmlns:a14="http://schemas.microsoft.com/office/drawing/2010/main" val="0"/>
+                        </a:ext>
+                      </a:extLst>
+                    </a:blip>
+                    <a:srcRect/>
+                    <a:stretch>
+                      <a:fillRect/>
+                    </a:stretch>
+                  </pic:blipFill>
+                  <pic:spPr bwMode="auto">
+                    <a:xfrm>
+                      <a:off x="0" y="0"/>
+                      <a:ext cx="5760720" cy="3600450"/>
+                    </a:xfrm>
+                    <a:prstGeom prst="rect">
+                      <a:avLst/>
+                    </a:prstGeom>
+                    <a:noFill/>
+                    <a:ln>
+                      <a:noFill/>
+                    </a:ln>
+                  </pic:spPr>
+                </pic:pic>
+              </a:graphicData>
+            </a:graphic>
+          </wp:inline>
+        </w:drawing>
+      </w:r>
+    </w:p>
+    <w:p>
       <w:pPr>
         <w:pStyle w:val="Lijstalinea"/>
         <w:numPr>
@@ -813,6 +663,15 @@
       <w:r>
         <w:t>Gaat er rol gebaseerde authenticatie inzitten</w:t>
       </w:r>
+      <w:r>
+        <w:t xml:space="preserve">? </w:t>
+      </w:r>
+      <w:r>
+        <w:sym w:font="Wingdings" w:char="F0E0"/>
+      </w:r>
+      <w:r>
+        <w:t xml:space="preserve"> neen aangezien dit niet nuttig is.</w:t>
+      </w:r>
     </w:p>
     <w:p>
       <w:pPr>
@@ -823,15 +682,7 @@
         </w:numPr>
       </w:pPr>
       <w:r>
-        <w:t xml:space="preserve">Zet </w:t>
-      </w:r>
-      <w:proofErr w:type="spellStart"/>
-      <w:r>
-        <w:t>icons</w:t>
-      </w:r>
-      <w:proofErr w:type="spellEnd"/>
-      <w:r>
-        <w:t xml:space="preserve"> bij de items en denk na over uitbreiding</w:t>
+        <w:t>Zet icons bij de items en denk na over uitbreiding</w:t>
       </w:r>
     </w:p>
     <w:sectPr>

</xml_diff>